<commit_message>
New epoxy furniture set V1
</commit_message>
<xml_diff>
--- a/Set of 6 dining chairs.docx
+++ b/Set of 6 dining chairs.docx
@@ -4,15 +4,11 @@
   <w:body>
     <w:p>
       <w:r>
-        <w:rPr>
-          <w:noProof/>
-          <w:lang w:eastAsia="ru-RU"/>
-        </w:rPr>
         <w:drawing>
-          <wp:inline distT="0" distB="0" distL="0" distR="0">
-            <wp:extent cx="5760720" cy="3843040"/>
-            <wp:effectExtent l="0" t="0" r="0" b="5080"/>
-            <wp:docPr id="1" name="Рисунок 1" descr="1.8m Reclaimed Teak Dining Set - 6 Seater | 1.8m Round Reclaimed Teak Dining  Table with 6 Live Edge Dining Chairs - Field &amp; Hawken"/>
+          <wp:inline distT="0" distB="0" distL="0" distR="0" wp14:anchorId="6192A316" wp14:editId="54768138">
+            <wp:extent cx="2734057" cy="3667637"/>
+            <wp:effectExtent l="0" t="0" r="9525" b="9525"/>
+            <wp:docPr id="1" name="Рисунок 1"/>
             <wp:cNvGraphicFramePr>
               <a:graphicFrameLocks xmlns:a="http://schemas.openxmlformats.org/drawingml/2006/main" noChangeAspect="1"/>
             </wp:cNvGraphicFramePr>
@@ -20,36 +16,23 @@
               <a:graphicData uri="http://schemas.openxmlformats.org/drawingml/2006/picture">
                 <pic:pic xmlns:pic="http://schemas.openxmlformats.org/drawingml/2006/picture">
                   <pic:nvPicPr>
-                    <pic:cNvPr id="0" name="Picture 1" descr="1.8m Reclaimed Teak Dining Set - 6 Seater | 1.8m Round Reclaimed Teak Dining  Table with 6 Live Edge Dining Chairs - Field &amp; Hawken"/>
-                    <pic:cNvPicPr>
-                      <a:picLocks noChangeAspect="1" noChangeArrowheads="1"/>
-                    </pic:cNvPicPr>
+                    <pic:cNvPr id="0" name=""/>
+                    <pic:cNvPicPr/>
                   </pic:nvPicPr>
                   <pic:blipFill>
-                    <a:blip r:embed="rId5" cstate="print">
-                      <a:extLst>
-                        <a:ext uri="{28A0092B-C50C-407E-A947-70E740481C1C}">
-                          <a14:useLocalDpi xmlns:a14="http://schemas.microsoft.com/office/drawing/2010/main" val="0"/>
-                        </a:ext>
-                      </a:extLst>
-                    </a:blip>
-                    <a:srcRect/>
+                    <a:blip r:embed="rId5"/>
                     <a:stretch>
                       <a:fillRect/>
                     </a:stretch>
                   </pic:blipFill>
-                  <pic:spPr bwMode="auto">
+                  <pic:spPr>
                     <a:xfrm>
                       <a:off x="0" y="0"/>
-                      <a:ext cx="5760720" cy="3843040"/>
+                      <a:ext cx="2734057" cy="3667637"/>
                     </a:xfrm>
                     <a:prstGeom prst="rect">
                       <a:avLst/>
                     </a:prstGeom>
-                    <a:noFill/>
-                    <a:ln>
-                      <a:noFill/>
-                    </a:ln>
                   </pic:spPr>
                 </pic:pic>
               </a:graphicData>

</xml_diff>